<commit_message>
The archive name is now equal to the meeting name. The coordinator's name is now saved in local storage. Added tests for DocumentsGenerator. Adjustments have been made to the formatting of templates for document generation.
</commit_message>
<xml_diff>
--- a/PracticeGrading.API/Integrations/Templates/agreement_template.docx
+++ b/PracticeGrading.API/Integrations/Templates/agreement_template.docx
@@ -9,7 +9,7 @@
       </w:pPr>
       <w:r>
         <w:rPr>
-          <w:rFonts w:ascii="Times New Roman" w:hAnsi="Times New Roman" w:eastAsia="Times New Roman" w:cs="Times New Roman"/>
+          <w:rFonts w:ascii="Times New Roman" w:eastAsia="Times New Roman" w:hAnsi="Times New Roman" w:cs="Times New Roman"/>
           <w:b/>
           <w:bCs/>
         </w:rPr>
@@ -20,14 +20,14 @@
       <w:pPr>
         <w:jc w:val="center"/>
         <w:rPr>
-          <w:rFonts w:ascii="Times New Roman" w:hAnsi="Times New Roman" w:eastAsia="Times New Roman" w:cs="Times New Roman"/>
+          <w:rFonts w:ascii="Times New Roman" w:eastAsia="Times New Roman" w:hAnsi="Times New Roman" w:cs="Times New Roman"/>
           <w:b/>
           <w:bCs/>
         </w:rPr>
       </w:pPr>
       <w:r>
         <w:rPr>
-          <w:rFonts w:ascii="Times New Roman" w:hAnsi="Times New Roman" w:eastAsia="Times New Roman" w:cs="Times New Roman"/>
+          <w:rFonts w:ascii="Times New Roman" w:eastAsia="Times New Roman" w:hAnsi="Times New Roman" w:cs="Times New Roman"/>
           <w:b/>
           <w:bCs/>
         </w:rPr>
@@ -37,21 +37,39 @@
     <w:p>
       <w:r>
         <w:rPr>
-          <w:rFonts w:ascii="Times New Roman" w:hAnsi="Times New Roman" w:eastAsia="Times New Roman" w:cs="Times New Roman"/>
+          <w:rFonts w:ascii="Times New Roman" w:eastAsia="Times New Roman" w:hAnsi="Times New Roman" w:cs="Times New Roman"/>
         </w:rPr>
         <w:t xml:space="preserve">Я, </w:t>
       </w:r>
       <w:r>
         <w:rPr>
-          <w:rFonts w:ascii="Times New Roman" w:hAnsi="Times New Roman" w:eastAsia="Times New Roman" w:cs="Times New Roman"/>
+          <w:rFonts w:ascii="Times New Roman" w:eastAsia="Times New Roman" w:hAnsi="Times New Roman" w:cs="Times New Roman"/>
           <w:i/>
           <w:iCs/>
         </w:rPr>
-        <w:t>[member]</w:t>
-      </w:r>
-      <w:r>
-        <w:rPr>
-          <w:rFonts w:ascii="Times New Roman" w:hAnsi="Times New Roman" w:eastAsia="Times New Roman" w:cs="Times New Roman"/>
+        <w:t>[</w:t>
+      </w:r>
+      <w:proofErr w:type="spellStart"/>
+      <w:r>
+        <w:rPr>
+          <w:rFonts w:ascii="Times New Roman" w:eastAsia="Times New Roman" w:hAnsi="Times New Roman" w:cs="Times New Roman"/>
+          <w:i/>
+          <w:iCs/>
+        </w:rPr>
+        <w:t>member</w:t>
+      </w:r>
+      <w:proofErr w:type="spellEnd"/>
+      <w:r>
+        <w:rPr>
+          <w:rFonts w:ascii="Times New Roman" w:eastAsia="Times New Roman" w:hAnsi="Times New Roman" w:cs="Times New Roman"/>
+          <w:i/>
+          <w:iCs/>
+        </w:rPr>
+        <w:t>]</w:t>
+      </w:r>
+      <w:r>
+        <w:rPr>
+          <w:rFonts w:ascii="Times New Roman" w:eastAsia="Times New Roman" w:hAnsi="Times New Roman" w:cs="Times New Roman"/>
         </w:rPr>
         <w:t>, даю согласие на обработку своих персональных данных оператору - Федеральное государственное бюджетное образовательное учреждение высшего образования «Санкт-Петербургский государственный университет» (далее — СПбГУ), 199034, Санкт-Петербург, Университетская наб., д. 7-9, на следующих условиях:</w:t>
       </w:r>
@@ -65,28 +83,14 @@
         </w:numPr>
         <w:ind w:left="360"/>
         <w:rPr>
-          <w:rFonts w:ascii="Times New Roman" w:hAnsi="Times New Roman" w:eastAsia="Times New Roman" w:cs="Times New Roman"/>
-        </w:rPr>
-      </w:pPr>
-      <w:r>
-        <w:rPr>
-          <w:rFonts w:ascii="Times New Roman" w:hAnsi="Times New Roman" w:eastAsia="Times New Roman" w:cs="Times New Roman"/>
+          <w:rFonts w:ascii="Times New Roman" w:eastAsia="Times New Roman" w:hAnsi="Times New Roman" w:cs="Times New Roman"/>
+        </w:rPr>
+      </w:pPr>
+      <w:r>
+        <w:rPr>
+          <w:rFonts w:ascii="Times New Roman" w:eastAsia="Times New Roman" w:hAnsi="Times New Roman" w:cs="Times New Roman"/>
         </w:rPr>
         <w:t>Оператор осуществляет обработку персональных данных исключительно в связи с проведением защиты выпускных квалификационных работ обучающихся СПбГУ в целях реализации принципа открытости образовательной деятельности.</w:t>
-      </w:r>
-    </w:p>
-    <w:p>
-      <w:pPr>
-        <w:spacing w:after="0"/>
-        <w:rPr>
-          <w:rFonts w:ascii="Times New Roman" w:hAnsi="Times New Roman" w:eastAsia="Times New Roman" w:cs="Times New Roman"/>
-        </w:rPr>
-      </w:pPr>
-      <w:r>
-        <w:rPr>
-          <w:rFonts w:ascii="Times New Roman" w:hAnsi="Times New Roman" w:eastAsia="Times New Roman" w:cs="Times New Roman"/>
-        </w:rPr>
-        <w:t>Перечень персональных данных, передаваемых оператору на обработку:</w:t>
       </w:r>
     </w:p>
     <w:p>
@@ -94,17 +98,19 @@
         <w:pStyle w:val="a3"/>
         <w:numPr>
           <w:ilvl w:val="0"/>
-          <w:numId w:val="3"/>
+          <w:numId w:val="2"/>
         </w:numPr>
-        <w:rPr>
-          <w:rFonts w:ascii="Times New Roman" w:hAnsi="Times New Roman" w:eastAsia="Times New Roman" w:cs="Times New Roman"/>
-        </w:rPr>
-      </w:pPr>
-      <w:r>
-        <w:rPr>
-          <w:rFonts w:ascii="Times New Roman" w:hAnsi="Times New Roman" w:eastAsia="Times New Roman" w:cs="Times New Roman"/>
-        </w:rPr>
-        <w:t>фамилия, имя отчество (на русском и английских языках);</w:t>
+        <w:spacing w:after="0"/>
+        <w:ind w:left="360"/>
+        <w:rPr>
+          <w:rFonts w:ascii="Times New Roman" w:eastAsia="Times New Roman" w:hAnsi="Times New Roman" w:cs="Times New Roman"/>
+        </w:rPr>
+      </w:pPr>
+      <w:r>
+        <w:rPr>
+          <w:rFonts w:ascii="Times New Roman" w:eastAsia="Times New Roman" w:hAnsi="Times New Roman" w:cs="Times New Roman"/>
+        </w:rPr>
+        <w:t>Перечень персональных данных, передаваемых оператору на обработку:</w:t>
       </w:r>
     </w:p>
     <w:p>
@@ -112,14 +118,17 @@
         <w:pStyle w:val="a3"/>
         <w:numPr>
           <w:ilvl w:val="0"/>
-          <w:numId w:val="3"/>
+          <w:numId w:val="5"/>
         </w:numPr>
-      </w:pPr>
-      <w:r>
-        <w:rPr>
-          <w:rFonts w:ascii="Times New Roman" w:hAnsi="Times New Roman" w:eastAsia="Times New Roman" w:cs="Times New Roman"/>
-        </w:rPr>
-        <w:t>место работы, должность (на русском и английском языках);</w:t>
+        <w:rPr>
+          <w:rFonts w:ascii="Times New Roman" w:eastAsia="Times New Roman" w:hAnsi="Times New Roman" w:cs="Times New Roman"/>
+        </w:rPr>
+      </w:pPr>
+      <w:r>
+        <w:rPr>
+          <w:rFonts w:ascii="Times New Roman" w:eastAsia="Times New Roman" w:hAnsi="Times New Roman" w:cs="Times New Roman"/>
+        </w:rPr>
+        <w:t>фамилия, имя отчество (на русском и английских языках);</w:t>
       </w:r>
     </w:p>
     <w:p>
@@ -127,17 +136,14 @@
         <w:pStyle w:val="a3"/>
         <w:numPr>
           <w:ilvl w:val="0"/>
-          <w:numId w:val="3"/>
+          <w:numId w:val="5"/>
         </w:numPr>
-        <w:rPr>
-          <w:rFonts w:ascii="Times New Roman" w:hAnsi="Times New Roman" w:eastAsia="Times New Roman" w:cs="Times New Roman"/>
-        </w:rPr>
-      </w:pPr>
-      <w:r>
-        <w:rPr>
-          <w:rFonts w:ascii="Times New Roman" w:hAnsi="Times New Roman" w:eastAsia="Times New Roman" w:cs="Times New Roman"/>
-        </w:rPr>
-        <w:t>ученая степень и звание (при наличии) (на русском и английском языках);</w:t>
+      </w:pPr>
+      <w:r>
+        <w:rPr>
+          <w:rFonts w:ascii="Times New Roman" w:eastAsia="Times New Roman" w:hAnsi="Times New Roman" w:cs="Times New Roman"/>
+        </w:rPr>
+        <w:t>место работы, должность (на русском и английском языках);</w:t>
       </w:r>
     </w:p>
     <w:p>
@@ -145,96 +151,169 @@
         <w:pStyle w:val="a3"/>
         <w:numPr>
           <w:ilvl w:val="0"/>
-          <w:numId w:val="3"/>
+          <w:numId w:val="5"/>
         </w:numPr>
-      </w:pPr>
-      <w:r>
-        <w:rPr>
-          <w:rFonts w:ascii="Times New Roman" w:hAnsi="Times New Roman" w:eastAsia="Times New Roman" w:cs="Times New Roman"/>
-        </w:rPr>
-        <w:t>контактный телефон и адрес электронной почты.</w:t>
+        <w:rPr>
+          <w:rFonts w:ascii="Times New Roman" w:eastAsia="Times New Roman" w:hAnsi="Times New Roman" w:cs="Times New Roman"/>
+        </w:rPr>
+      </w:pPr>
+      <w:r>
+        <w:rPr>
+          <w:rFonts w:ascii="Times New Roman" w:eastAsia="Times New Roman" w:hAnsi="Times New Roman" w:cs="Times New Roman"/>
+        </w:rPr>
+        <w:t>ученая степень и звание (при наличии) (на русском и английском языках);</w:t>
       </w:r>
     </w:p>
     <w:p>
       <w:pPr>
-        <w:spacing w:after="0"/>
-        <w:rPr>
-          <w:lang w:val="en-US"/>
-        </w:rPr>
-      </w:pPr>
-      <w:r>
-        <w:rPr>
-          <w:rFonts w:ascii="Times New Roman" w:hAnsi="Times New Roman" w:eastAsia="Times New Roman" w:cs="Times New Roman"/>
-          <w:lang w:val="en-US"/>
-        </w:rPr>
-        <w:t>[member_info_ru]</w:t>
+        <w:pStyle w:val="a3"/>
+        <w:numPr>
+          <w:ilvl w:val="0"/>
+          <w:numId w:val="5"/>
+        </w:numPr>
+      </w:pPr>
+      <w:r>
+        <w:rPr>
+          <w:rFonts w:ascii="Times New Roman" w:eastAsia="Times New Roman" w:hAnsi="Times New Roman" w:cs="Times New Roman"/>
+        </w:rPr>
+        <w:t>контактный телефон и адрес электронной почты.</w:t>
       </w:r>
     </w:p>
     <w:p>
       <w:pPr>
         <w:spacing w:after="0"/>
         <w:rPr>
-          <w:rFonts w:ascii="Times New Roman" w:hAnsi="Times New Roman" w:eastAsia="Times New Roman" w:cs="Times New Roman"/>
           <w:lang w:val="en-US"/>
         </w:rPr>
       </w:pPr>
       <w:r>
         <w:rPr>
-          <w:rFonts w:ascii="Times New Roman" w:hAnsi="Times New Roman" w:eastAsia="Times New Roman" w:cs="Times New Roman"/>
+          <w:rFonts w:ascii="Times New Roman" w:eastAsia="Times New Roman" w:hAnsi="Times New Roman" w:cs="Times New Roman"/>
           <w:lang w:val="en-US"/>
         </w:rPr>
-        <w:t>[member_info_en]</w:t>
+        <w:t>[</w:t>
+      </w:r>
+      <w:proofErr w:type="spellStart"/>
+      <w:r>
+        <w:rPr>
+          <w:rFonts w:ascii="Times New Roman" w:eastAsia="Times New Roman" w:hAnsi="Times New Roman" w:cs="Times New Roman"/>
+          <w:lang w:val="en-US"/>
+        </w:rPr>
+        <w:t>member_info_ru</w:t>
+      </w:r>
+      <w:proofErr w:type="spellEnd"/>
+      <w:r>
+        <w:rPr>
+          <w:rFonts w:ascii="Times New Roman" w:eastAsia="Times New Roman" w:hAnsi="Times New Roman" w:cs="Times New Roman"/>
+          <w:lang w:val="en-US"/>
+        </w:rPr>
+        <w:t>]</w:t>
       </w:r>
     </w:p>
     <w:p>
       <w:pPr>
         <w:spacing w:after="0"/>
         <w:rPr>
-          <w:rFonts w:ascii="Times New Roman" w:hAnsi="Times New Roman" w:eastAsia="Times New Roman" w:cs="Times New Roman"/>
-        </w:rPr>
-      </w:pPr>
-      <w:r>
-        <w:rPr>
-          <w:rFonts w:ascii="Times New Roman" w:hAnsi="Times New Roman" w:eastAsia="Times New Roman" w:cs="Times New Roman"/>
-        </w:rPr>
-        <w:t>Электронный адрес: [email]</w:t>
+          <w:rFonts w:ascii="Times New Roman" w:eastAsia="Times New Roman" w:hAnsi="Times New Roman" w:cs="Times New Roman"/>
+          <w:lang w:val="en-US"/>
+        </w:rPr>
+      </w:pPr>
+      <w:r>
+        <w:rPr>
+          <w:rFonts w:ascii="Times New Roman" w:eastAsia="Times New Roman" w:hAnsi="Times New Roman" w:cs="Times New Roman"/>
+          <w:lang w:val="en-US"/>
+        </w:rPr>
+        <w:t>[</w:t>
+      </w:r>
+      <w:proofErr w:type="spellStart"/>
+      <w:r>
+        <w:rPr>
+          <w:rFonts w:ascii="Times New Roman" w:eastAsia="Times New Roman" w:hAnsi="Times New Roman" w:cs="Times New Roman"/>
+          <w:lang w:val="en-US"/>
+        </w:rPr>
+        <w:t>member_info_en</w:t>
+      </w:r>
+      <w:proofErr w:type="spellEnd"/>
+      <w:r>
+        <w:rPr>
+          <w:rFonts w:ascii="Times New Roman" w:eastAsia="Times New Roman" w:hAnsi="Times New Roman" w:cs="Times New Roman"/>
+          <w:lang w:val="en-US"/>
+        </w:rPr>
+        <w:t>]</w:t>
       </w:r>
     </w:p>
     <w:p>
       <w:pPr>
-        <w:spacing/>
-        <w:contextualSpacing w:val="1"/>
-        <w:rPr>
-          <w:rFonts w:ascii="Times New Roman" w:hAnsi="Times New Roman" w:eastAsia="Times New Roman" w:cs="Times New Roman"/>
-          <w:u w:val="none"/>
-        </w:rPr>
-      </w:pPr>
-      <w:r>
-        <w:rPr>
-          <w:rFonts w:ascii="Times New Roman" w:hAnsi="Times New Roman" w:eastAsia="Times New Roman" w:cs="Times New Roman"/>
-        </w:rPr>
-        <w:t xml:space="preserve">Контактный телефон: </w:t>
-      </w:r>
-      <w:r>
-        <w:rPr>
-          <w:rFonts w:ascii="Times New Roman" w:hAnsi="Times New Roman" w:eastAsia="Times New Roman" w:cs="Times New Roman"/>
-          <w:u w:val="none"/>
-          <w:lang w:val="en-US"/>
-        </w:rPr>
-        <w:t>[phone]</w:t>
+        <w:spacing w:after="0"/>
+        <w:rPr>
+          <w:rFonts w:ascii="Times New Roman" w:eastAsia="Times New Roman" w:hAnsi="Times New Roman" w:cs="Times New Roman"/>
+        </w:rPr>
+      </w:pPr>
+      <w:r>
+        <w:rPr>
+          <w:rFonts w:ascii="Times New Roman" w:eastAsia="Times New Roman" w:hAnsi="Times New Roman" w:cs="Times New Roman"/>
+        </w:rPr>
+        <w:t>Электронный адрес: [</w:t>
+      </w:r>
+      <w:proofErr w:type="spellStart"/>
+      <w:r>
+        <w:rPr>
+          <w:rFonts w:ascii="Times New Roman" w:eastAsia="Times New Roman" w:hAnsi="Times New Roman" w:cs="Times New Roman"/>
+        </w:rPr>
+        <w:t>email</w:t>
+      </w:r>
+      <w:proofErr w:type="spellEnd"/>
+      <w:r>
+        <w:rPr>
+          <w:rFonts w:ascii="Times New Roman" w:eastAsia="Times New Roman" w:hAnsi="Times New Roman" w:cs="Times New Roman"/>
+        </w:rPr>
+        <w:t>]</w:t>
       </w:r>
     </w:p>
     <w:p>
       <w:pPr>
-        <w:rPr>
-          <w:rFonts w:ascii="Times New Roman" w:hAnsi="Times New Roman" w:eastAsia="Times New Roman" w:cs="Times New Roman"/>
+        <w:contextualSpacing/>
+        <w:rPr>
+          <w:rFonts w:ascii="Times New Roman" w:eastAsia="Times New Roman" w:hAnsi="Times New Roman" w:cs="Times New Roman"/>
+        </w:rPr>
+      </w:pPr>
+      <w:r>
+        <w:rPr>
+          <w:rFonts w:ascii="Times New Roman" w:eastAsia="Times New Roman" w:hAnsi="Times New Roman" w:cs="Times New Roman"/>
+        </w:rPr>
+        <w:t xml:space="preserve">Контактный телефон: </w:t>
+      </w:r>
+      <w:r>
+        <w:rPr>
+          <w:rFonts w:ascii="Times New Roman" w:eastAsia="Times New Roman" w:hAnsi="Times New Roman" w:cs="Times New Roman"/>
+        </w:rPr>
+        <w:t>[</w:t>
+      </w:r>
+      <w:r>
+        <w:rPr>
+          <w:rFonts w:ascii="Times New Roman" w:eastAsia="Times New Roman" w:hAnsi="Times New Roman" w:cs="Times New Roman"/>
+          <w:lang w:val="en-US"/>
+        </w:rPr>
+        <w:t>phone</w:t>
+      </w:r>
+      <w:r>
+        <w:rPr>
+          <w:rFonts w:ascii="Times New Roman" w:eastAsia="Times New Roman" w:hAnsi="Times New Roman" w:cs="Times New Roman"/>
+        </w:rPr>
+        <w:t>]</w:t>
+      </w:r>
+    </w:p>
+    <w:p>
+      <w:pPr>
+        <w:rPr>
+          <w:rFonts w:ascii="Times New Roman" w:eastAsia="Times New Roman" w:hAnsi="Times New Roman" w:cs="Times New Roman"/>
           <w:b/>
           <w:bCs/>
         </w:rPr>
       </w:pPr>
       <w:r>
         <w:rPr>
-          <w:rFonts w:ascii="Times New Roman" w:hAnsi="Times New Roman" w:eastAsia="Times New Roman" w:cs="Times New Roman"/>
+          <w:rFonts w:ascii="Times New Roman" w:eastAsia="Times New Roman" w:hAnsi="Times New Roman" w:cs="Times New Roman"/>
           <w:b/>
           <w:bCs/>
         </w:rPr>
@@ -250,12 +329,12 @@
         </w:numPr>
         <w:ind w:left="360"/>
         <w:rPr>
-          <w:rFonts w:ascii="Times New Roman" w:hAnsi="Times New Roman" w:eastAsia="Times New Roman" w:cs="Times New Roman"/>
-        </w:rPr>
-      </w:pPr>
-      <w:r>
-        <w:rPr>
-          <w:rFonts w:ascii="Times New Roman" w:hAnsi="Times New Roman" w:eastAsia="Times New Roman" w:cs="Times New Roman"/>
+          <w:rFonts w:ascii="Times New Roman" w:eastAsia="Times New Roman" w:hAnsi="Times New Roman" w:cs="Times New Roman"/>
+        </w:rPr>
+      </w:pPr>
+      <w:r>
+        <w:rPr>
+          <w:rFonts w:ascii="Times New Roman" w:eastAsia="Times New Roman" w:hAnsi="Times New Roman" w:cs="Times New Roman"/>
         </w:rPr>
         <w:t>Оператор имеет право на обработку персональных данных, то есть совершение, в том числе, следующих действий: обработку (включая сбор, систематизацию, накопление, хранение, уточнение (обновление, изменение), использование, обезличивание, блокирование, уничтожение персональных данных.</w:t>
       </w:r>
@@ -271,7 +350,7 @@
       </w:pPr>
       <w:r>
         <w:rPr>
-          <w:rFonts w:ascii="Times New Roman" w:hAnsi="Times New Roman" w:eastAsia="Times New Roman" w:cs="Times New Roman"/>
+          <w:rFonts w:ascii="Times New Roman" w:eastAsia="Times New Roman" w:hAnsi="Times New Roman" w:cs="Times New Roman"/>
         </w:rPr>
         <w:t>Данным заявлением разрешаю считать общедоступными, в том числе выставлять в сети Интернет, следующие персональные данные: фамилия, имя, отчество, место работы, должность, ученая степень и звание (при наличии).</w:t>
       </w:r>
@@ -287,7 +366,7 @@
       </w:pPr>
       <w:r>
         <w:rPr>
-          <w:rFonts w:ascii="Times New Roman" w:hAnsi="Times New Roman" w:eastAsia="Times New Roman" w:cs="Times New Roman"/>
+          <w:rFonts w:ascii="Times New Roman" w:eastAsia="Times New Roman" w:hAnsi="Times New Roman" w:cs="Times New Roman"/>
         </w:rPr>
         <w:t>Обработка персональных данных осуществляется оператором в соответствии с нормами Федерального закона от 27.07.2006 № 152-ФЗ «О персональных данных» и смешанным способом.</w:t>
       </w:r>
@@ -301,12 +380,12 @@
         </w:numPr>
         <w:ind w:left="360"/>
         <w:rPr>
-          <w:rFonts w:ascii="Times New Roman" w:hAnsi="Times New Roman" w:eastAsia="Times New Roman" w:cs="Times New Roman"/>
-        </w:rPr>
-      </w:pPr>
-      <w:r>
-        <w:rPr>
-          <w:rFonts w:ascii="Times New Roman" w:hAnsi="Times New Roman" w:eastAsia="Times New Roman" w:cs="Times New Roman"/>
+          <w:rFonts w:ascii="Times New Roman" w:eastAsia="Times New Roman" w:hAnsi="Times New Roman" w:cs="Times New Roman"/>
+        </w:rPr>
+      </w:pPr>
+      <w:r>
+        <w:rPr>
+          <w:rFonts w:ascii="Times New Roman" w:eastAsia="Times New Roman" w:hAnsi="Times New Roman" w:cs="Times New Roman"/>
         </w:rPr>
         <w:t>Срок действия данного Согласия не ограничен.</w:t>
       </w:r>
@@ -314,7 +393,7 @@
     <w:p>
       <w:pPr>
         <w:rPr>
-          <w:rFonts w:ascii="Times New Roman" w:hAnsi="Times New Roman" w:eastAsia="Times New Roman" w:cs="Times New Roman"/>
+          <w:rFonts w:ascii="Times New Roman" w:eastAsia="Times New Roman" w:hAnsi="Times New Roman" w:cs="Times New Roman"/>
         </w:rPr>
       </w:pPr>
     </w:p>
@@ -342,36 +421,35 @@
           <w:tcPr>
             <w:tcW w:w="870" w:type="dxa"/>
             <w:tcBorders>
-              <w:top w:val="none" w:color="000000" w:themeColor="text1" w:sz="4" w:space="0"/>
-              <w:left w:val="none" w:color="000000" w:themeColor="text1" w:sz="4" w:space="0"/>
-              <w:bottom w:val="none" w:color="000000" w:themeColor="text1" w:sz="4" w:space="0"/>
-              <w:right w:val="none" w:color="000000" w:themeColor="text1" w:sz="8" w:space="0"/>
+              <w:top w:val="none" w:sz="4" w:space="0" w:color="000000" w:themeColor="text1"/>
+              <w:left w:val="none" w:sz="4" w:space="0" w:color="000000" w:themeColor="text1"/>
+              <w:bottom w:val="none" w:sz="4" w:space="0" w:color="000000" w:themeColor="text1"/>
+              <w:right w:val="none" w:sz="8" w:space="0" w:color="000000" w:themeColor="text1"/>
             </w:tcBorders>
-            <w:tcMar/>
             <w:vAlign w:val="bottom"/>
           </w:tcPr>
           <w:p>
             <w:pPr>
               <w:jc w:val="center"/>
               <w:rPr>
-                <w:rFonts w:ascii="Times New Roman" w:hAnsi="Times New Roman" w:eastAsia="Times New Roman" w:cs="Times New Roman"/>
+                <w:rFonts w:ascii="Times New Roman" w:eastAsia="Times New Roman" w:hAnsi="Times New Roman" w:cs="Times New Roman"/>
               </w:rPr>
             </w:pPr>
             <w:r>
               <w:rPr>
-                <w:rFonts w:ascii="Times New Roman" w:hAnsi="Times New Roman" w:eastAsia="Times New Roman" w:cs="Times New Roman"/>
+                <w:rFonts w:ascii="Times New Roman" w:eastAsia="Times New Roman" w:hAnsi="Times New Roman" w:cs="Times New Roman"/>
               </w:rPr>
               <w:t>«</w:t>
             </w:r>
             <w:r>
               <w:rPr>
-                <w:rFonts w:ascii="Times New Roman" w:hAnsi="Times New Roman" w:eastAsia="Times New Roman" w:cs="Times New Roman"/>
+                <w:rFonts w:ascii="Times New Roman" w:eastAsia="Times New Roman" w:hAnsi="Times New Roman" w:cs="Times New Roman"/>
               </w:rPr>
               <w:t>__</w:t>
             </w:r>
             <w:r>
               <w:rPr>
-                <w:rFonts w:ascii="Times New Roman" w:hAnsi="Times New Roman" w:eastAsia="Times New Roman" w:cs="Times New Roman"/>
+                <w:rFonts w:ascii="Times New Roman" w:eastAsia="Times New Roman" w:hAnsi="Times New Roman" w:cs="Times New Roman"/>
               </w:rPr>
               <w:t>»</w:t>
             </w:r>
@@ -381,17 +459,16 @@
           <w:tcPr>
             <w:tcW w:w="1706" w:type="dxa"/>
             <w:tcBorders>
-              <w:top w:val="none" w:color="000000" w:themeColor="text1" w:sz="8" w:space="0"/>
-              <w:left w:val="none" w:color="000000" w:themeColor="text1" w:sz="8" w:space="0"/>
-              <w:bottom w:val="single" w:color="000000" w:themeColor="text1" w:sz="8" w:space="0"/>
-              <w:right w:val="none" w:color="000000" w:themeColor="text1" w:sz="8" w:space="0"/>
+              <w:top w:val="none" w:sz="8" w:space="0" w:color="000000" w:themeColor="text1"/>
+              <w:left w:val="none" w:sz="8" w:space="0" w:color="000000" w:themeColor="text1"/>
+              <w:bottom w:val="single" w:sz="8" w:space="0" w:color="000000" w:themeColor="text1"/>
+              <w:right w:val="none" w:sz="8" w:space="0" w:color="000000" w:themeColor="text1"/>
             </w:tcBorders>
-            <w:tcMar/>
           </w:tcPr>
           <w:p>
             <w:pPr>
               <w:rPr>
-                <w:rFonts w:ascii="Times New Roman" w:hAnsi="Times New Roman" w:eastAsia="Times New Roman" w:cs="Times New Roman"/>
+                <w:rFonts w:ascii="Times New Roman" w:eastAsia="Times New Roman" w:hAnsi="Times New Roman" w:cs="Times New Roman"/>
               </w:rPr>
             </w:pPr>
           </w:p>
@@ -400,24 +477,23 @@
           <w:tcPr>
             <w:tcW w:w="810" w:type="dxa"/>
             <w:tcBorders>
-              <w:top w:val="none" w:color="000000" w:themeColor="text1" w:sz="4" w:space="0"/>
-              <w:left w:val="none" w:color="000000" w:themeColor="text1" w:sz="8" w:space="0"/>
-              <w:bottom w:val="none" w:color="000000" w:themeColor="text1" w:sz="4" w:space="0"/>
-              <w:right w:val="none" w:color="000000" w:themeColor="text1" w:sz="4" w:space="0"/>
+              <w:top w:val="none" w:sz="4" w:space="0" w:color="000000" w:themeColor="text1"/>
+              <w:left w:val="none" w:sz="8" w:space="0" w:color="000000" w:themeColor="text1"/>
+              <w:bottom w:val="none" w:sz="4" w:space="0" w:color="000000" w:themeColor="text1"/>
+              <w:right w:val="none" w:sz="4" w:space="0" w:color="000000" w:themeColor="text1"/>
             </w:tcBorders>
-            <w:tcMar/>
             <w:vAlign w:val="bottom"/>
           </w:tcPr>
           <w:p>
             <w:pPr>
               <w:jc w:val="center"/>
               <w:rPr>
-                <w:rFonts w:ascii="Times New Roman" w:hAnsi="Times New Roman" w:eastAsia="Times New Roman" w:cs="Times New Roman"/>
+                <w:rFonts w:ascii="Times New Roman" w:eastAsia="Times New Roman" w:hAnsi="Times New Roman" w:cs="Times New Roman"/>
               </w:rPr>
             </w:pPr>
             <w:r>
               <w:rPr>
-                <w:rFonts w:ascii="Times New Roman" w:hAnsi="Times New Roman" w:eastAsia="Times New Roman" w:cs="Times New Roman"/>
+                <w:rFonts w:ascii="Times New Roman" w:eastAsia="Times New Roman" w:hAnsi="Times New Roman" w:cs="Times New Roman"/>
               </w:rPr>
               <w:t>20   г</w:t>
             </w:r>
@@ -427,17 +503,16 @@
           <w:tcPr>
             <w:tcW w:w="435" w:type="dxa"/>
             <w:tcBorders>
-              <w:top w:val="none" w:color="000000" w:themeColor="text1" w:sz="4" w:space="0"/>
-              <w:left w:val="none" w:color="000000" w:themeColor="text1" w:sz="4" w:space="0"/>
-              <w:bottom w:val="none" w:color="000000" w:themeColor="text1" w:sz="4" w:space="0"/>
-              <w:right w:val="none" w:color="000000" w:themeColor="text1" w:sz="4" w:space="0"/>
+              <w:top w:val="none" w:sz="4" w:space="0" w:color="000000" w:themeColor="text1"/>
+              <w:left w:val="none" w:sz="4" w:space="0" w:color="000000" w:themeColor="text1"/>
+              <w:bottom w:val="none" w:sz="4" w:space="0" w:color="000000" w:themeColor="text1"/>
+              <w:right w:val="none" w:sz="4" w:space="0" w:color="000000" w:themeColor="text1"/>
             </w:tcBorders>
-            <w:tcMar/>
           </w:tcPr>
           <w:p>
             <w:pPr>
               <w:rPr>
-                <w:rFonts w:ascii="Times New Roman" w:hAnsi="Times New Roman" w:eastAsia="Times New Roman" w:cs="Times New Roman"/>
+                <w:rFonts w:ascii="Times New Roman" w:eastAsia="Times New Roman" w:hAnsi="Times New Roman" w:cs="Times New Roman"/>
               </w:rPr>
             </w:pPr>
           </w:p>
@@ -446,17 +521,16 @@
           <w:tcPr>
             <w:tcW w:w="1920" w:type="dxa"/>
             <w:tcBorders>
-              <w:top w:val="none" w:color="000000" w:themeColor="text1" w:sz="4" w:space="0"/>
-              <w:left w:val="none" w:color="000000" w:themeColor="text1" w:sz="4" w:space="0"/>
-              <w:bottom w:val="single" w:color="000000" w:themeColor="text1" w:sz="8" w:space="0"/>
-              <w:right w:val="none" w:color="000000" w:themeColor="text1" w:sz="4" w:space="0"/>
+              <w:top w:val="none" w:sz="4" w:space="0" w:color="000000" w:themeColor="text1"/>
+              <w:left w:val="none" w:sz="4" w:space="0" w:color="000000" w:themeColor="text1"/>
+              <w:bottom w:val="single" w:sz="8" w:space="0" w:color="000000" w:themeColor="text1"/>
+              <w:right w:val="none" w:sz="4" w:space="0" w:color="000000" w:themeColor="text1"/>
             </w:tcBorders>
-            <w:tcMar/>
           </w:tcPr>
           <w:p>
             <w:pPr>
               <w:rPr>
-                <w:rFonts w:ascii="Times New Roman" w:hAnsi="Times New Roman" w:eastAsia="Times New Roman" w:cs="Times New Roman"/>
+                <w:rFonts w:ascii="Times New Roman" w:eastAsia="Times New Roman" w:hAnsi="Times New Roman" w:cs="Times New Roman"/>
               </w:rPr>
             </w:pPr>
           </w:p>
@@ -465,17 +539,16 @@
           <w:tcPr>
             <w:tcW w:w="437" w:type="dxa"/>
             <w:tcBorders>
-              <w:top w:val="none" w:color="000000" w:themeColor="text1" w:sz="4" w:space="0"/>
-              <w:left w:val="none" w:color="000000" w:themeColor="text1" w:sz="4" w:space="0"/>
-              <w:bottom w:val="none" w:color="000000" w:themeColor="text1" w:sz="4" w:space="0"/>
-              <w:right w:val="none" w:color="000000" w:themeColor="text1" w:sz="4" w:space="0"/>
+              <w:top w:val="none" w:sz="4" w:space="0" w:color="000000" w:themeColor="text1"/>
+              <w:left w:val="none" w:sz="4" w:space="0" w:color="000000" w:themeColor="text1"/>
+              <w:bottom w:val="none" w:sz="4" w:space="0" w:color="000000" w:themeColor="text1"/>
+              <w:right w:val="none" w:sz="4" w:space="0" w:color="000000" w:themeColor="text1"/>
             </w:tcBorders>
-            <w:tcMar/>
           </w:tcPr>
           <w:p>
             <w:pPr>
               <w:rPr>
-                <w:rFonts w:ascii="Times New Roman" w:hAnsi="Times New Roman" w:eastAsia="Times New Roman" w:cs="Times New Roman"/>
+                <w:rFonts w:ascii="Times New Roman" w:eastAsia="Times New Roman" w:hAnsi="Times New Roman" w:cs="Times New Roman"/>
               </w:rPr>
             </w:pPr>
           </w:p>
@@ -484,25 +557,38 @@
           <w:tcPr>
             <w:tcW w:w="2764" w:type="dxa"/>
             <w:tcBorders>
-              <w:top w:val="none" w:color="000000" w:themeColor="text1" w:sz="4" w:space="0"/>
-              <w:left w:val="none" w:color="000000" w:themeColor="text1" w:sz="4" w:space="0"/>
-              <w:bottom w:val="single" w:color="000000" w:themeColor="text1" w:sz="8" w:space="0"/>
-              <w:right w:val="none" w:color="000000" w:themeColor="text1" w:sz="4" w:space="0"/>
+              <w:top w:val="none" w:sz="4" w:space="0" w:color="000000" w:themeColor="text1"/>
+              <w:left w:val="none" w:sz="4" w:space="0" w:color="000000" w:themeColor="text1"/>
+              <w:bottom w:val="single" w:sz="8" w:space="0" w:color="000000" w:themeColor="text1"/>
+              <w:right w:val="none" w:sz="4" w:space="0" w:color="000000" w:themeColor="text1"/>
             </w:tcBorders>
-            <w:tcMar/>
             <w:vAlign w:val="bottom"/>
           </w:tcPr>
           <w:p>
             <w:pPr>
               <w:rPr>
-                <w:rFonts w:ascii="Times New Roman" w:hAnsi="Times New Roman" w:eastAsia="Times New Roman" w:cs="Times New Roman"/>
+                <w:rFonts w:ascii="Times New Roman" w:eastAsia="Times New Roman" w:hAnsi="Times New Roman" w:cs="Times New Roman"/>
               </w:rPr>
             </w:pPr>
             <w:r>
               <w:rPr>
-                <w:rFonts w:ascii="Times New Roman" w:hAnsi="Times New Roman" w:eastAsia="Times New Roman" w:cs="Times New Roman"/>
-              </w:rPr>
-              <w:t>[member_initials]</w:t>
+                <w:rFonts w:ascii="Times New Roman" w:eastAsia="Times New Roman" w:hAnsi="Times New Roman" w:cs="Times New Roman"/>
+              </w:rPr>
+              <w:t>[</w:t>
+            </w:r>
+            <w:proofErr w:type="spellStart"/>
+            <w:r>
+              <w:rPr>
+                <w:rFonts w:ascii="Times New Roman" w:eastAsia="Times New Roman" w:hAnsi="Times New Roman" w:cs="Times New Roman"/>
+              </w:rPr>
+              <w:t>member_initials</w:t>
+            </w:r>
+            <w:proofErr w:type="spellEnd"/>
+            <w:r>
+              <w:rPr>
+                <w:rFonts w:ascii="Times New Roman" w:eastAsia="Times New Roman" w:hAnsi="Times New Roman" w:cs="Times New Roman"/>
+              </w:rPr>
+              <w:t>]</w:t>
             </w:r>
           </w:p>
         </w:tc>
@@ -515,20 +601,18 @@
           <w:tcPr>
             <w:tcW w:w="870" w:type="dxa"/>
             <w:tcBorders>
-              <w:top w:val="none" w:color="000000" w:themeColor="text1" w:sz="4" w:space="0"/>
-              <w:left w:val="none" w:color="000000" w:themeColor="text1" w:sz="4" w:space="0"/>
-              <w:bottom w:val="none" w:color="000000" w:themeColor="text1" w:sz="4" w:space="0"/>
-              <w:right w:val="none" w:color="000000" w:themeColor="text1" w:sz="8" w:space="0"/>
+              <w:top w:val="none" w:sz="4" w:space="0" w:color="000000" w:themeColor="text1"/>
+              <w:left w:val="none" w:sz="4" w:space="0" w:color="000000" w:themeColor="text1"/>
+              <w:bottom w:val="none" w:sz="4" w:space="0" w:color="000000" w:themeColor="text1"/>
+              <w:right w:val="none" w:sz="8" w:space="0" w:color="000000" w:themeColor="text1"/>
             </w:tcBorders>
-            <w:tcMar/>
             <w:vAlign w:val="bottom"/>
           </w:tcPr>
           <w:p>
             <w:pPr>
-              <w:pStyle w:val="a"/>
               <w:jc w:val="center"/>
               <w:rPr>
-                <w:rFonts w:ascii="Times New Roman" w:hAnsi="Times New Roman" w:eastAsia="Times New Roman" w:cs="Times New Roman"/>
+                <w:rFonts w:ascii="Times New Roman" w:eastAsia="Times New Roman" w:hAnsi="Times New Roman" w:cs="Times New Roman"/>
               </w:rPr>
             </w:pPr>
           </w:p>
@@ -537,18 +621,16 @@
           <w:tcPr>
             <w:tcW w:w="1706" w:type="dxa"/>
             <w:tcBorders>
-              <w:top w:val="single" w:color="000000" w:themeColor="text1" w:sz="8" w:space="0"/>
-              <w:left w:val="none" w:color="000000" w:themeColor="text1" w:sz="8" w:space="0"/>
-              <w:bottom w:val="none" w:color="000000" w:themeColor="text1" w:sz="8" w:space="0"/>
-              <w:right w:val="none" w:color="000000" w:themeColor="text1" w:sz="8" w:space="0"/>
+              <w:top w:val="single" w:sz="8" w:space="0" w:color="000000" w:themeColor="text1"/>
+              <w:left w:val="none" w:sz="8" w:space="0" w:color="000000" w:themeColor="text1"/>
+              <w:bottom w:val="none" w:sz="8" w:space="0" w:color="000000" w:themeColor="text1"/>
+              <w:right w:val="none" w:sz="8" w:space="0" w:color="000000" w:themeColor="text1"/>
             </w:tcBorders>
-            <w:tcMar/>
           </w:tcPr>
           <w:p>
             <w:pPr>
-              <w:pStyle w:val="a"/>
-              <w:rPr>
-                <w:rFonts w:ascii="Times New Roman" w:hAnsi="Times New Roman" w:eastAsia="Times New Roman" w:cs="Times New Roman"/>
+              <w:rPr>
+                <w:rFonts w:ascii="Times New Roman" w:eastAsia="Times New Roman" w:hAnsi="Times New Roman" w:cs="Times New Roman"/>
               </w:rPr>
             </w:pPr>
           </w:p>
@@ -557,20 +639,18 @@
           <w:tcPr>
             <w:tcW w:w="810" w:type="dxa"/>
             <w:tcBorders>
-              <w:top w:val="none" w:color="000000" w:themeColor="text1" w:sz="4" w:space="0"/>
-              <w:left w:val="none" w:color="000000" w:themeColor="text1" w:sz="8" w:space="0"/>
-              <w:bottom w:val="none" w:color="000000" w:themeColor="text1" w:sz="4" w:space="0"/>
-              <w:right w:val="none" w:color="000000" w:themeColor="text1" w:sz="4" w:space="0"/>
+              <w:top w:val="none" w:sz="4" w:space="0" w:color="000000" w:themeColor="text1"/>
+              <w:left w:val="none" w:sz="8" w:space="0" w:color="000000" w:themeColor="text1"/>
+              <w:bottom w:val="none" w:sz="4" w:space="0" w:color="000000" w:themeColor="text1"/>
+              <w:right w:val="none" w:sz="4" w:space="0" w:color="000000" w:themeColor="text1"/>
             </w:tcBorders>
-            <w:tcMar/>
             <w:vAlign w:val="bottom"/>
           </w:tcPr>
           <w:p>
             <w:pPr>
-              <w:pStyle w:val="a"/>
               <w:jc w:val="center"/>
               <w:rPr>
-                <w:rFonts w:ascii="Times New Roman" w:hAnsi="Times New Roman" w:eastAsia="Times New Roman" w:cs="Times New Roman"/>
+                <w:rFonts w:ascii="Times New Roman" w:eastAsia="Times New Roman" w:hAnsi="Times New Roman" w:cs="Times New Roman"/>
               </w:rPr>
             </w:pPr>
           </w:p>
@@ -579,18 +659,16 @@
           <w:tcPr>
             <w:tcW w:w="435" w:type="dxa"/>
             <w:tcBorders>
-              <w:top w:val="none" w:color="000000" w:themeColor="text1" w:sz="4" w:space="0"/>
-              <w:left w:val="none" w:color="000000" w:themeColor="text1" w:sz="4" w:space="0"/>
-              <w:bottom w:val="none" w:color="000000" w:themeColor="text1" w:sz="4" w:space="0"/>
-              <w:right w:val="none" w:color="000000" w:themeColor="text1" w:sz="8" w:space="0"/>
+              <w:top w:val="none" w:sz="4" w:space="0" w:color="000000" w:themeColor="text1"/>
+              <w:left w:val="none" w:sz="4" w:space="0" w:color="000000" w:themeColor="text1"/>
+              <w:bottom w:val="none" w:sz="4" w:space="0" w:color="000000" w:themeColor="text1"/>
+              <w:right w:val="none" w:sz="8" w:space="0" w:color="000000" w:themeColor="text1"/>
             </w:tcBorders>
-            <w:tcMar/>
           </w:tcPr>
           <w:p>
             <w:pPr>
-              <w:pStyle w:val="a"/>
-              <w:rPr>
-                <w:rFonts w:ascii="Times New Roman" w:hAnsi="Times New Roman" w:eastAsia="Times New Roman" w:cs="Times New Roman"/>
+              <w:rPr>
+                <w:rFonts w:ascii="Times New Roman" w:eastAsia="Times New Roman" w:hAnsi="Times New Roman" w:cs="Times New Roman"/>
               </w:rPr>
             </w:pPr>
           </w:p>
@@ -599,28 +677,26 @@
           <w:tcPr>
             <w:tcW w:w="1920" w:type="dxa"/>
             <w:tcBorders>
-              <w:top w:val="single" w:color="000000" w:themeColor="text1" w:sz="8" w:space="0"/>
-              <w:left w:val="none" w:color="000000" w:themeColor="text1" w:sz="8" w:space="0"/>
-              <w:bottom w:val="none" w:color="000000" w:themeColor="text1" w:sz="8" w:space="0"/>
-              <w:right w:val="none" w:color="000000" w:themeColor="text1" w:sz="8" w:space="0"/>
+              <w:top w:val="single" w:sz="8" w:space="0" w:color="000000" w:themeColor="text1"/>
+              <w:left w:val="none" w:sz="8" w:space="0" w:color="000000" w:themeColor="text1"/>
+              <w:bottom w:val="none" w:sz="8" w:space="0" w:color="000000" w:themeColor="text1"/>
+              <w:right w:val="none" w:sz="8" w:space="0" w:color="000000" w:themeColor="text1"/>
             </w:tcBorders>
-            <w:tcMar/>
           </w:tcPr>
           <w:p>
             <w:pPr>
-              <w:pStyle w:val="a"/>
               <w:jc w:val="center"/>
               <w:rPr>
-                <w:rFonts w:ascii="Times New Roman" w:hAnsi="Times New Roman" w:eastAsia="Times New Roman" w:cs="Times New Roman"/>
-                <w:i w:val="1"/>
-                <w:iCs w:val="1"/>
+                <w:rFonts w:ascii="Times New Roman" w:eastAsia="Times New Roman" w:hAnsi="Times New Roman" w:cs="Times New Roman"/>
+                <w:i/>
+                <w:iCs/>
               </w:rPr>
             </w:pPr>
             <w:r>
               <w:rPr>
-                <w:rFonts w:ascii="Times New Roman" w:hAnsi="Times New Roman" w:eastAsia="Times New Roman" w:cs="Times New Roman"/>
-                <w:i w:val="1"/>
-                <w:iCs w:val="1"/>
+                <w:rFonts w:ascii="Times New Roman" w:eastAsia="Times New Roman" w:hAnsi="Times New Roman" w:cs="Times New Roman"/>
+                <w:i/>
+                <w:iCs/>
               </w:rPr>
               <w:t>Подпись</w:t>
             </w:r>
@@ -630,18 +706,16 @@
           <w:tcPr>
             <w:tcW w:w="437" w:type="dxa"/>
             <w:tcBorders>
-              <w:top w:val="none" w:color="000000" w:themeColor="text1" w:sz="4" w:space="0"/>
-              <w:left w:val="none" w:color="000000" w:themeColor="text1" w:sz="8" w:space="0"/>
-              <w:bottom w:val="none" w:color="000000" w:themeColor="text1" w:sz="4" w:space="0"/>
-              <w:right w:val="none" w:color="000000" w:themeColor="text1" w:sz="4" w:space="0"/>
+              <w:top w:val="none" w:sz="4" w:space="0" w:color="000000" w:themeColor="text1"/>
+              <w:left w:val="none" w:sz="8" w:space="0" w:color="000000" w:themeColor="text1"/>
+              <w:bottom w:val="none" w:sz="4" w:space="0" w:color="000000" w:themeColor="text1"/>
+              <w:right w:val="none" w:sz="4" w:space="0" w:color="000000" w:themeColor="text1"/>
             </w:tcBorders>
-            <w:tcMar/>
           </w:tcPr>
           <w:p>
             <w:pPr>
-              <w:pStyle w:val="a"/>
-              <w:rPr>
-                <w:rFonts w:ascii="Times New Roman" w:hAnsi="Times New Roman" w:eastAsia="Times New Roman" w:cs="Times New Roman"/>
+              <w:rPr>
+                <w:rFonts w:ascii="Times New Roman" w:eastAsia="Times New Roman" w:hAnsi="Times New Roman" w:cs="Times New Roman"/>
               </w:rPr>
             </w:pPr>
           </w:p>
@@ -650,19 +724,17 @@
           <w:tcPr>
             <w:tcW w:w="2764" w:type="dxa"/>
             <w:tcBorders>
-              <w:top w:val="single" w:color="000000" w:themeColor="text1" w:sz="8" w:space="0"/>
-              <w:left w:val="none" w:color="000000" w:themeColor="text1" w:sz="4" w:space="0"/>
-              <w:bottom w:val="none" w:color="000000" w:themeColor="text1" w:sz="8" w:space="0"/>
-              <w:right w:val="none" w:color="000000" w:themeColor="text1" w:sz="4" w:space="0"/>
+              <w:top w:val="single" w:sz="8" w:space="0" w:color="000000" w:themeColor="text1"/>
+              <w:left w:val="none" w:sz="4" w:space="0" w:color="000000" w:themeColor="text1"/>
+              <w:bottom w:val="none" w:sz="8" w:space="0" w:color="000000" w:themeColor="text1"/>
+              <w:right w:val="none" w:sz="4" w:space="0" w:color="000000" w:themeColor="text1"/>
             </w:tcBorders>
-            <w:tcMar/>
             <w:vAlign w:val="bottom"/>
           </w:tcPr>
           <w:p>
             <w:pPr>
-              <w:pStyle w:val="a"/>
-              <w:rPr>
-                <w:rFonts w:ascii="Times New Roman" w:hAnsi="Times New Roman" w:eastAsia="Times New Roman" w:cs="Times New Roman"/>
+              <w:rPr>
+                <w:rFonts w:ascii="Times New Roman" w:eastAsia="Times New Roman" w:hAnsi="Times New Roman" w:cs="Times New Roman"/>
               </w:rPr>
             </w:pPr>
           </w:p>
@@ -671,15 +743,14 @@
     </w:tbl>
     <w:p>
       <w:pPr>
-        <w:pStyle w:val="a"/>
-        <w:spacing w:before="240" w:beforeAutospacing="off"/>
-        <w:rPr>
-          <w:rFonts w:ascii="Times New Roman" w:hAnsi="Times New Roman" w:eastAsia="Times New Roman" w:cs="Times New Roman"/>
+        <w:spacing w:before="240"/>
+        <w:rPr>
+          <w:rFonts w:ascii="Times New Roman" w:eastAsia="Times New Roman" w:hAnsi="Times New Roman" w:cs="Times New Roman"/>
         </w:rPr>
       </w:pPr>
     </w:p>
     <w:sectPr>
-      <w:pgSz w:w="11906" w:h="16838" w:orient="portrait"/>
+      <w:pgSz w:w="11906" w:h="16838"/>
       <w:pgMar w:top="1440" w:right="1440" w:bottom="1440" w:left="1440" w:header="720" w:footer="720" w:gutter="0"/>
       <w:cols w:space="720"/>
       <w:docGrid w:linePitch="360"/>
@@ -961,7 +1032,7 @@
         <w:ind w:left="720" w:hanging="360"/>
       </w:pPr>
       <w:rPr>
-        <w:rFonts w:hint="default" w:ascii="Symbol" w:hAnsi="Symbol"/>
+        <w:rFonts w:ascii="Symbol" w:hAnsi="Symbol" w:hint="default"/>
       </w:rPr>
     </w:lvl>
     <w:lvl w:ilvl="1" w:tplc="6102102C">
@@ -973,7 +1044,7 @@
         <w:ind w:left="1440" w:hanging="360"/>
       </w:pPr>
       <w:rPr>
-        <w:rFonts w:hint="default" w:ascii="Courier New" w:hAnsi="Courier New"/>
+        <w:rFonts w:ascii="Courier New" w:hAnsi="Courier New" w:hint="default"/>
       </w:rPr>
     </w:lvl>
     <w:lvl w:ilvl="2" w:tplc="CB0C4512">
@@ -985,7 +1056,7 @@
         <w:ind w:left="2160" w:hanging="360"/>
       </w:pPr>
       <w:rPr>
-        <w:rFonts w:hint="default" w:ascii="Wingdings" w:hAnsi="Wingdings"/>
+        <w:rFonts w:ascii="Wingdings" w:hAnsi="Wingdings" w:hint="default"/>
       </w:rPr>
     </w:lvl>
     <w:lvl w:ilvl="3" w:tplc="1A2EC766">
@@ -997,7 +1068,7 @@
         <w:ind w:left="2880" w:hanging="360"/>
       </w:pPr>
       <w:rPr>
-        <w:rFonts w:hint="default" w:ascii="Symbol" w:hAnsi="Symbol"/>
+        <w:rFonts w:ascii="Symbol" w:hAnsi="Symbol" w:hint="default"/>
       </w:rPr>
     </w:lvl>
     <w:lvl w:ilvl="4" w:tplc="22567E1A">
@@ -1009,7 +1080,7 @@
         <w:ind w:left="3600" w:hanging="360"/>
       </w:pPr>
       <w:rPr>
-        <w:rFonts w:hint="default" w:ascii="Courier New" w:hAnsi="Courier New"/>
+        <w:rFonts w:ascii="Courier New" w:hAnsi="Courier New" w:hint="default"/>
       </w:rPr>
     </w:lvl>
     <w:lvl w:ilvl="5" w:tplc="4FC2438A">
@@ -1021,7 +1092,7 @@
         <w:ind w:left="4320" w:hanging="360"/>
       </w:pPr>
       <w:rPr>
-        <w:rFonts w:hint="default" w:ascii="Wingdings" w:hAnsi="Wingdings"/>
+        <w:rFonts w:ascii="Wingdings" w:hAnsi="Wingdings" w:hint="default"/>
       </w:rPr>
     </w:lvl>
     <w:lvl w:ilvl="6" w:tplc="61D47976">
@@ -1033,7 +1104,7 @@
         <w:ind w:left="5040" w:hanging="360"/>
       </w:pPr>
       <w:rPr>
-        <w:rFonts w:hint="default" w:ascii="Symbol" w:hAnsi="Symbol"/>
+        <w:rFonts w:ascii="Symbol" w:hAnsi="Symbol" w:hint="default"/>
       </w:rPr>
     </w:lvl>
     <w:lvl w:ilvl="7" w:tplc="08143846">
@@ -1045,7 +1116,7 @@
         <w:ind w:left="5760" w:hanging="360"/>
       </w:pPr>
       <w:rPr>
-        <w:rFonts w:hint="default" w:ascii="Courier New" w:hAnsi="Courier New"/>
+        <w:rFonts w:ascii="Courier New" w:hAnsi="Courier New" w:hint="default"/>
       </w:rPr>
     </w:lvl>
     <w:lvl w:ilvl="8" w:tplc="49884DA0">
@@ -1057,7 +1128,120 @@
         <w:ind w:left="6480" w:hanging="360"/>
       </w:pPr>
       <w:rPr>
-        <w:rFonts w:hint="default" w:ascii="Wingdings" w:hAnsi="Wingdings"/>
+        <w:rFonts w:ascii="Wingdings" w:hAnsi="Wingdings" w:hint="default"/>
+      </w:rPr>
+    </w:lvl>
+  </w:abstractNum>
+  <w:abstractNum w:abstractNumId="4" w15:restartNumberingAfterBreak="0">
+    <w:nsid w:val="72C4204A"/>
+    <w:multiLevelType w:val="hybridMultilevel"/>
+    <w:tmpl w:val="BF40B0DA"/>
+    <w:lvl w:ilvl="0" w:tplc="04190001">
+      <w:start w:val="1"/>
+      <w:numFmt w:val="bullet"/>
+      <w:lvlText w:val=""/>
+      <w:lvlJc w:val="left"/>
+      <w:pPr>
+        <w:ind w:left="720" w:hanging="360"/>
+      </w:pPr>
+      <w:rPr>
+        <w:rFonts w:ascii="Symbol" w:hAnsi="Symbol" w:hint="default"/>
+      </w:rPr>
+    </w:lvl>
+    <w:lvl w:ilvl="1" w:tplc="04190003" w:tentative="1">
+      <w:start w:val="1"/>
+      <w:numFmt w:val="bullet"/>
+      <w:lvlText w:val="o"/>
+      <w:lvlJc w:val="left"/>
+      <w:pPr>
+        <w:ind w:left="1440" w:hanging="360"/>
+      </w:pPr>
+      <w:rPr>
+        <w:rFonts w:ascii="Courier New" w:hAnsi="Courier New" w:cs="Courier New" w:hint="default"/>
+      </w:rPr>
+    </w:lvl>
+    <w:lvl w:ilvl="2" w:tplc="04190005" w:tentative="1">
+      <w:start w:val="1"/>
+      <w:numFmt w:val="bullet"/>
+      <w:lvlText w:val=""/>
+      <w:lvlJc w:val="left"/>
+      <w:pPr>
+        <w:ind w:left="2160" w:hanging="360"/>
+      </w:pPr>
+      <w:rPr>
+        <w:rFonts w:ascii="Wingdings" w:hAnsi="Wingdings" w:hint="default"/>
+      </w:rPr>
+    </w:lvl>
+    <w:lvl w:ilvl="3" w:tplc="04190001" w:tentative="1">
+      <w:start w:val="1"/>
+      <w:numFmt w:val="bullet"/>
+      <w:lvlText w:val=""/>
+      <w:lvlJc w:val="left"/>
+      <w:pPr>
+        <w:ind w:left="2880" w:hanging="360"/>
+      </w:pPr>
+      <w:rPr>
+        <w:rFonts w:ascii="Symbol" w:hAnsi="Symbol" w:hint="default"/>
+      </w:rPr>
+    </w:lvl>
+    <w:lvl w:ilvl="4" w:tplc="04190003" w:tentative="1">
+      <w:start w:val="1"/>
+      <w:numFmt w:val="bullet"/>
+      <w:lvlText w:val="o"/>
+      <w:lvlJc w:val="left"/>
+      <w:pPr>
+        <w:ind w:left="3600" w:hanging="360"/>
+      </w:pPr>
+      <w:rPr>
+        <w:rFonts w:ascii="Courier New" w:hAnsi="Courier New" w:cs="Courier New" w:hint="default"/>
+      </w:rPr>
+    </w:lvl>
+    <w:lvl w:ilvl="5" w:tplc="04190005" w:tentative="1">
+      <w:start w:val="1"/>
+      <w:numFmt w:val="bullet"/>
+      <w:lvlText w:val=""/>
+      <w:lvlJc w:val="left"/>
+      <w:pPr>
+        <w:ind w:left="4320" w:hanging="360"/>
+      </w:pPr>
+      <w:rPr>
+        <w:rFonts w:ascii="Wingdings" w:hAnsi="Wingdings" w:hint="default"/>
+      </w:rPr>
+    </w:lvl>
+    <w:lvl w:ilvl="6" w:tplc="04190001" w:tentative="1">
+      <w:start w:val="1"/>
+      <w:numFmt w:val="bullet"/>
+      <w:lvlText w:val=""/>
+      <w:lvlJc w:val="left"/>
+      <w:pPr>
+        <w:ind w:left="5040" w:hanging="360"/>
+      </w:pPr>
+      <w:rPr>
+        <w:rFonts w:ascii="Symbol" w:hAnsi="Symbol" w:hint="default"/>
+      </w:rPr>
+    </w:lvl>
+    <w:lvl w:ilvl="7" w:tplc="04190003" w:tentative="1">
+      <w:start w:val="1"/>
+      <w:numFmt w:val="bullet"/>
+      <w:lvlText w:val="o"/>
+      <w:lvlJc w:val="left"/>
+      <w:pPr>
+        <w:ind w:left="5760" w:hanging="360"/>
+      </w:pPr>
+      <w:rPr>
+        <w:rFonts w:ascii="Courier New" w:hAnsi="Courier New" w:cs="Courier New" w:hint="default"/>
+      </w:rPr>
+    </w:lvl>
+    <w:lvl w:ilvl="8" w:tplc="04190005" w:tentative="1">
+      <w:start w:val="1"/>
+      <w:numFmt w:val="bullet"/>
+      <w:lvlText w:val=""/>
+      <w:lvlJc w:val="left"/>
+      <w:pPr>
+        <w:ind w:left="6480" w:hanging="360"/>
+      </w:pPr>
+      <w:rPr>
+        <w:rFonts w:ascii="Wingdings" w:hAnsi="Wingdings" w:hint="default"/>
       </w:rPr>
     </w:lvl>
   </w:abstractNum>
@@ -1073,6 +1257,9 @@
   <w:num w:numId="4" w16cid:durableId="2140028488">
     <w:abstractNumId w:val="0"/>
   </w:num>
+  <w:num w:numId="5" w16cid:durableId="1122654546">
+    <w:abstractNumId w:val="4"/>
+  </w:num>
 </w:numbering>
 </file>
 
@@ -1081,7 +1268,7 @@
   <w:docDefaults>
     <w:rPrDefault>
       <w:rPr>
-        <w:rFonts w:asciiTheme="minorHAnsi" w:hAnsiTheme="minorHAnsi" w:eastAsiaTheme="minorHAnsi" w:cstheme="minorBidi"/>
+        <w:rFonts w:asciiTheme="minorHAnsi" w:eastAsiaTheme="minorHAnsi" w:hAnsiTheme="minorHAnsi" w:cstheme="minorBidi"/>
         <w:sz w:val="24"/>
         <w:szCs w:val="24"/>
         <w:lang w:val="ru-RU" w:eastAsia="en-US" w:bidi="ar-SA"/>
@@ -1096,14 +1283,14 @@
   <w:latentStyles w:defLockedState="0" w:defUIPriority="99" w:defSemiHidden="0" w:defUnhideWhenUsed="0" w:defQFormat="0" w:count="376">
     <w:lsdException w:name="Normal" w:uiPriority="0" w:qFormat="1"/>
     <w:lsdException w:name="heading 1" w:uiPriority="9" w:qFormat="1"/>
-    <w:lsdException w:name="heading 2" w:uiPriority="9" w:semiHidden="1" w:unhideWhenUsed="1" w:qFormat="1"/>
-    <w:lsdException w:name="heading 3" w:uiPriority="9" w:semiHidden="1" w:unhideWhenUsed="1" w:qFormat="1"/>
-    <w:lsdException w:name="heading 4" w:uiPriority="9" w:semiHidden="1" w:unhideWhenUsed="1" w:qFormat="1"/>
-    <w:lsdException w:name="heading 5" w:uiPriority="9" w:semiHidden="1" w:unhideWhenUsed="1" w:qFormat="1"/>
-    <w:lsdException w:name="heading 6" w:uiPriority="9" w:semiHidden="1" w:unhideWhenUsed="1" w:qFormat="1"/>
-    <w:lsdException w:name="heading 7" w:uiPriority="9" w:semiHidden="1" w:unhideWhenUsed="1" w:qFormat="1"/>
-    <w:lsdException w:name="heading 8" w:uiPriority="9" w:semiHidden="1" w:unhideWhenUsed="1" w:qFormat="1"/>
-    <w:lsdException w:name="heading 9" w:uiPriority="9" w:semiHidden="1" w:unhideWhenUsed="1" w:qFormat="1"/>
+    <w:lsdException w:name="heading 2" w:semiHidden="1" w:uiPriority="9" w:unhideWhenUsed="1" w:qFormat="1"/>
+    <w:lsdException w:name="heading 3" w:semiHidden="1" w:uiPriority="9" w:unhideWhenUsed="1" w:qFormat="1"/>
+    <w:lsdException w:name="heading 4" w:semiHidden="1" w:uiPriority="9" w:unhideWhenUsed="1" w:qFormat="1"/>
+    <w:lsdException w:name="heading 5" w:semiHidden="1" w:uiPriority="9" w:unhideWhenUsed="1" w:qFormat="1"/>
+    <w:lsdException w:name="heading 6" w:semiHidden="1" w:uiPriority="9" w:unhideWhenUsed="1" w:qFormat="1"/>
+    <w:lsdException w:name="heading 7" w:semiHidden="1" w:uiPriority="9" w:unhideWhenUsed="1" w:qFormat="1"/>
+    <w:lsdException w:name="heading 8" w:semiHidden="1" w:uiPriority="9" w:unhideWhenUsed="1" w:qFormat="1"/>
+    <w:lsdException w:name="heading 9" w:semiHidden="1" w:uiPriority="9" w:unhideWhenUsed="1" w:qFormat="1"/>
     <w:lsdException w:name="index 1" w:semiHidden="1" w:unhideWhenUsed="1"/>
     <w:lsdException w:name="index 2" w:semiHidden="1" w:unhideWhenUsed="1"/>
     <w:lsdException w:name="index 3" w:semiHidden="1" w:unhideWhenUsed="1"/>
@@ -1113,22 +1300,22 @@
     <w:lsdException w:name="index 7" w:semiHidden="1" w:unhideWhenUsed="1"/>
     <w:lsdException w:name="index 8" w:semiHidden="1" w:unhideWhenUsed="1"/>
     <w:lsdException w:name="index 9" w:semiHidden="1" w:unhideWhenUsed="1"/>
-    <w:lsdException w:name="toc 1" w:uiPriority="39" w:semiHidden="1" w:unhideWhenUsed="1"/>
-    <w:lsdException w:name="toc 2" w:uiPriority="39" w:semiHidden="1" w:unhideWhenUsed="1"/>
-    <w:lsdException w:name="toc 3" w:uiPriority="39" w:semiHidden="1" w:unhideWhenUsed="1"/>
-    <w:lsdException w:name="toc 4" w:uiPriority="39" w:semiHidden="1" w:unhideWhenUsed="1"/>
-    <w:lsdException w:name="toc 5" w:uiPriority="39" w:semiHidden="1" w:unhideWhenUsed="1"/>
-    <w:lsdException w:name="toc 6" w:uiPriority="39" w:semiHidden="1" w:unhideWhenUsed="1"/>
-    <w:lsdException w:name="toc 7" w:uiPriority="39" w:semiHidden="1" w:unhideWhenUsed="1"/>
-    <w:lsdException w:name="toc 8" w:uiPriority="39" w:semiHidden="1" w:unhideWhenUsed="1"/>
-    <w:lsdException w:name="toc 9" w:uiPriority="39" w:semiHidden="1" w:unhideWhenUsed="1"/>
+    <w:lsdException w:name="toc 1" w:semiHidden="1" w:uiPriority="39" w:unhideWhenUsed="1"/>
+    <w:lsdException w:name="toc 2" w:semiHidden="1" w:uiPriority="39" w:unhideWhenUsed="1"/>
+    <w:lsdException w:name="toc 3" w:semiHidden="1" w:uiPriority="39" w:unhideWhenUsed="1"/>
+    <w:lsdException w:name="toc 4" w:semiHidden="1" w:uiPriority="39" w:unhideWhenUsed="1"/>
+    <w:lsdException w:name="toc 5" w:semiHidden="1" w:uiPriority="39" w:unhideWhenUsed="1"/>
+    <w:lsdException w:name="toc 6" w:semiHidden="1" w:uiPriority="39" w:unhideWhenUsed="1"/>
+    <w:lsdException w:name="toc 7" w:semiHidden="1" w:uiPriority="39" w:unhideWhenUsed="1"/>
+    <w:lsdException w:name="toc 8" w:semiHidden="1" w:uiPriority="39" w:unhideWhenUsed="1"/>
+    <w:lsdException w:name="toc 9" w:semiHidden="1" w:uiPriority="39" w:unhideWhenUsed="1"/>
     <w:lsdException w:name="Normal Indent" w:semiHidden="1" w:unhideWhenUsed="1"/>
     <w:lsdException w:name="footnote text" w:semiHidden="1" w:unhideWhenUsed="1"/>
     <w:lsdException w:name="annotation text" w:semiHidden="1" w:unhideWhenUsed="1"/>
     <w:lsdException w:name="header" w:semiHidden="1" w:unhideWhenUsed="1"/>
     <w:lsdException w:name="footer" w:semiHidden="1" w:unhideWhenUsed="1"/>
     <w:lsdException w:name="index heading" w:semiHidden="1" w:unhideWhenUsed="1"/>
-    <w:lsdException w:name="caption" w:uiPriority="35" w:semiHidden="1" w:unhideWhenUsed="1" w:qFormat="1"/>
+    <w:lsdException w:name="caption" w:semiHidden="1" w:uiPriority="35" w:unhideWhenUsed="1" w:qFormat="1"/>
     <w:lsdException w:name="table of figures" w:semiHidden="1" w:unhideWhenUsed="1"/>
     <w:lsdException w:name="envelope address" w:semiHidden="1" w:unhideWhenUsed="1"/>
     <w:lsdException w:name="envelope return" w:semiHidden="1" w:unhideWhenUsed="1"/>
@@ -1159,7 +1346,7 @@
     <w:lsdException w:name="Title" w:uiPriority="10" w:qFormat="1"/>
     <w:lsdException w:name="Closing" w:semiHidden="1" w:unhideWhenUsed="1"/>
     <w:lsdException w:name="Signature" w:semiHidden="1" w:unhideWhenUsed="1"/>
-    <w:lsdException w:name="Default Paragraph Font" w:uiPriority="1" w:semiHidden="1" w:unhideWhenUsed="1"/>
+    <w:lsdException w:name="Default Paragraph Font" w:semiHidden="1" w:uiPriority="1" w:unhideWhenUsed="1"/>
     <w:lsdException w:name="Body Text" w:semiHidden="1" w:unhideWhenUsed="1"/>
     <w:lsdException w:name="Body Text Indent" w:semiHidden="1" w:unhideWhenUsed="1"/>
     <w:lsdException w:name="List Continue" w:semiHidden="1" w:unhideWhenUsed="1"/>
@@ -1359,8 +1546,8 @@
     <w:lsdException w:name="Subtle Reference" w:uiPriority="31" w:qFormat="1"/>
     <w:lsdException w:name="Intense Reference" w:uiPriority="32" w:qFormat="1"/>
     <w:lsdException w:name="Book Title" w:uiPriority="33" w:qFormat="1"/>
-    <w:lsdException w:name="Bibliography" w:uiPriority="37" w:semiHidden="1" w:unhideWhenUsed="1"/>
-    <w:lsdException w:name="TOC Heading" w:uiPriority="39" w:semiHidden="1" w:unhideWhenUsed="1" w:qFormat="1"/>
+    <w:lsdException w:name="Bibliography" w:semiHidden="1" w:uiPriority="37" w:unhideWhenUsed="1"/>
+    <w:lsdException w:name="TOC Heading" w:semiHidden="1" w:uiPriority="39" w:unhideWhenUsed="1" w:qFormat="1"/>
     <w:lsdException w:name="Plain Table 1" w:uiPriority="41"/>
     <w:lsdException w:name="Plain Table 2" w:uiPriority="42"/>
     <w:lsdException w:name="Plain Table 3" w:uiPriority="43"/>
@@ -1471,17 +1658,17 @@
     <w:lsdException w:name="Unresolved Mention" w:semiHidden="1" w:unhideWhenUsed="1"/>
     <w:lsdException w:name="Smart Link" w:semiHidden="1" w:unhideWhenUsed="1"/>
   </w:latentStyles>
-  <w:style w:type="paragraph" w:styleId="a" w:default="1">
+  <w:style w:type="paragraph" w:default="1" w:styleId="a">
     <w:name w:val="Normal"/>
     <w:qFormat/>
   </w:style>
-  <w:style w:type="character" w:styleId="a0" w:default="1">
+  <w:style w:type="character" w:default="1" w:styleId="a0">
     <w:name w:val="Default Paragraph Font"/>
     <w:uiPriority w:val="1"/>
     <w:semiHidden/>
     <w:unhideWhenUsed/>
   </w:style>
-  <w:style w:type="table" w:styleId="a1" w:default="1">
+  <w:style w:type="table" w:default="1" w:styleId="a1">
     <w:name w:val="Normal Table"/>
     <w:uiPriority w:val="99"/>
     <w:semiHidden/>
@@ -1496,7 +1683,7 @@
       </w:tblCellMar>
     </w:tblPr>
   </w:style>
-  <w:style w:type="numbering" w:styleId="a2" w:default="1">
+  <w:style w:type="numbering" w:default="1" w:styleId="a2">
     <w:name w:val="No List"/>
     <w:uiPriority w:val="99"/>
     <w:semiHidden/>
@@ -1522,12 +1709,12 @@
     </w:pPr>
     <w:tblPr>
       <w:tblBorders>
-        <w:top w:val="single" w:color="000000" w:themeColor="text1" w:sz="4" w:space="0"/>
-        <w:left w:val="single" w:color="000000" w:themeColor="text1" w:sz="4" w:space="0"/>
-        <w:bottom w:val="single" w:color="000000" w:themeColor="text1" w:sz="4" w:space="0"/>
-        <w:right w:val="single" w:color="000000" w:themeColor="text1" w:sz="4" w:space="0"/>
-        <w:insideH w:val="single" w:color="000000" w:themeColor="text1" w:sz="4" w:space="0"/>
-        <w:insideV w:val="single" w:color="000000" w:themeColor="text1" w:sz="4" w:space="0"/>
+        <w:top w:val="single" w:sz="4" w:space="0" w:color="000000" w:themeColor="text1"/>
+        <w:left w:val="single" w:sz="4" w:space="0" w:color="000000" w:themeColor="text1"/>
+        <w:bottom w:val="single" w:sz="4" w:space="0" w:color="000000" w:themeColor="text1"/>
+        <w:right w:val="single" w:sz="4" w:space="0" w:color="000000" w:themeColor="text1"/>
+        <w:insideH w:val="single" w:sz="4" w:space="0" w:color="000000" w:themeColor="text1"/>
+        <w:insideV w:val="single" w:sz="4" w:space="0" w:color="000000" w:themeColor="text1"/>
       </w:tblBorders>
     </w:tblPr>
   </w:style>
@@ -1535,7 +1722,7 @@
 </file>
 
 <file path=word/theme/theme1.xml><?xml version="1.0" encoding="utf-8"?>
-<a:theme xmlns:a="http://schemas.openxmlformats.org/drawingml/2006/main" xmlns:thm15="http://schemas.microsoft.com/office/thememl/2012/main" name="Office Theme">
+<a:theme xmlns:a="http://schemas.openxmlformats.org/drawingml/2006/main" name="Office Theme">
   <a:themeElements>
     <a:clrScheme name="Office">
       <a:dk1>

</xml_diff>